<commit_message>
using yaml for dependencies
</commit_message>
<xml_diff>
--- a/templates/sd_general_report_processor_template.docx
+++ b/templates/sd_general_report_processor_template.docx
@@ -2,12 +2,19 @@
 <file path=word/document.xml><?xml version="1.0" encoding="utf-8"?>
 <w:document xmlns:wpc="http://schemas.microsoft.com/office/word/2010/wordprocessingCanvas" xmlns:cx="http://schemas.microsoft.com/office/drawing/2014/chartex" xmlns:cx1="http://schemas.microsoft.com/office/drawing/2015/9/8/chartex" xmlns:cx2="http://schemas.microsoft.com/office/drawing/2015/10/21/chartex" xmlns:cx3="http://schemas.microsoft.com/office/drawing/2016/5/9/chartex" xmlns:cx4="http://schemas.microsoft.com/office/drawing/2016/5/10/chartex" xmlns:cx5="http://schemas.microsoft.com/office/drawing/2016/5/11/chartex" xmlns:cx6="http://schemas.microsoft.com/office/drawing/2016/5/12/chartex" xmlns:cx7="http://schemas.microsoft.com/office/drawing/2016/5/13/chartex" xmlns:cx8="http://schemas.microsoft.com/office/drawing/2016/5/14/chartex" xmlns:mc="http://schemas.openxmlformats.org/markup-compatibility/2006" xmlns:aink="http://schemas.microsoft.com/office/drawing/2016/ink" xmlns:am3d="http://schemas.microsoft.com/office/drawing/2017/model3d" xmlns:o="urn:schemas-microsoft-com:office:office" xmlns:r="http://schemas.openxmlformats.org/officeDocument/2006/relationships" xmlns:m="http://schemas.openxmlformats.org/officeDocument/2006/math" xmlns:v="urn:schemas-microsoft-com:vml" xmlns:wp14="http://schemas.microsoft.com/office/word/2010/wordprocessingDrawing" xmlns:wp="http://schemas.openxmlformats.org/drawingml/2006/wordprocessingDrawing" xmlns:w10="urn:schemas-microsoft-com:office:word" xmlns:w="http://schemas.openxmlformats.org/wordprocessingml/2006/main" xmlns:w14="http://schemas.microsoft.com/office/word/2010/wordml" xmlns:w15="http://schemas.microsoft.com/office/word/2012/wordml" xmlns:w16cex="http://schemas.microsoft.com/office/word/2018/wordml/cex" xmlns:w16cid="http://schemas.microsoft.com/office/word/2016/wordml/cid" xmlns:w16="http://schemas.microsoft.com/office/word/2018/wordml" xmlns:w16sdtdh="http://schemas.microsoft.com/office/word/2020/wordml/sdtdatahash" xmlns:w16se="http://schemas.microsoft.com/office/word/2015/wordml/symex" xmlns:wpg="http://schemas.microsoft.com/office/word/2010/wordprocessingGroup" xmlns:wpi="http://schemas.microsoft.com/office/word/2010/wordprocessingInk" xmlns:wne="http://schemas.microsoft.com/office/word/2006/wordml" xmlns:wps="http://schemas.microsoft.com/office/word/2010/wordprocessingShape" mc:Ignorable="w14 w15 w16se w16cid w16 w16cex w16sdtdh wp14">
   <w:body>
-    <w:p/>
-    <w:p>
-      <w:pPr>
-        <w:pStyle w:val="NormalWeb"/>
-        <w:spacing w:before="0" w:beforeAutospacing="0" w:after="60" w:afterAutospacing="0"/>
-        <w:jc w:val="center"/>
+    <w:p>
+      <w:pPr>
+        <w:rPr>
+          <w:sz w:val="12"/>
+          <w:szCs w:val="12"/>
+        </w:rPr>
+      </w:pPr>
+    </w:p>
+    <w:p>
+      <w:pPr>
+        <w:pStyle w:val="NormalWeb"/>
+        <w:spacing w:before="0" w:beforeAutospacing="0" w:after="60" w:afterAutospacing="0"/>
+        <w:ind w:left="-1134"/>
         <w:rPr>
           <w:rFonts w:ascii="Arial" w:hAnsi="Arial" w:cs="Arial"/>
           <w:color w:val="000000"/>
@@ -15,12 +22,68 @@
           <w:szCs w:val="52"/>
         </w:rPr>
       </w:pPr>
-    </w:p>
-    <w:p>
-      <w:pPr>
-        <w:pStyle w:val="NormalWeb"/>
-        <w:spacing w:before="0" w:beforeAutospacing="0" w:after="60" w:afterAutospacing="0"/>
-        <w:jc w:val="center"/>
+      <w:r>
+        <w:rPr>
+          <w:rFonts w:ascii="Liberation Serif" w:hAnsi="Liberation Serif"/>
+          <w:noProof/>
+          <w:color w:val="000000"/>
+          <w:bdr w:val="single" w:sz="8" w:space="0" w:color="000000" w:frame="1"/>
+        </w:rPr>
+        <w:drawing>
+          <wp:inline distT="0" distB="0" distL="0" distR="0" wp14:anchorId="64B73659" wp14:editId="3FD64925">
+            <wp:extent cx="5505450" cy="3143250"/>
+            <wp:effectExtent l="0" t="0" r="0" b="0"/>
+            <wp:docPr id="5" name="Picture 5"/>
+            <wp:cNvGraphicFramePr>
+              <a:graphicFrameLocks xmlns:a="http://schemas.openxmlformats.org/drawingml/2006/main" noChangeAspect="1"/>
+            </wp:cNvGraphicFramePr>
+            <a:graphic xmlns:a="http://schemas.openxmlformats.org/drawingml/2006/main">
+              <a:graphicData uri="http://schemas.openxmlformats.org/drawingml/2006/picture">
+                <pic:pic xmlns:pic="http://schemas.openxmlformats.org/drawingml/2006/picture">
+                  <pic:nvPicPr>
+                    <pic:cNvPr id="0" name="Picture 7"/>
+                    <pic:cNvPicPr>
+                      <a:picLocks noChangeAspect="1" noChangeArrowheads="1"/>
+                    </pic:cNvPicPr>
+                  </pic:nvPicPr>
+                  <pic:blipFill>
+                    <a:blip r:embed="rId6">
+                      <a:extLst>
+                        <a:ext uri="{28A0092B-C50C-407E-A947-70E740481C1C}">
+                          <a14:useLocalDpi xmlns:a14="http://schemas.microsoft.com/office/drawing/2010/main" val="0"/>
+                        </a:ext>
+                      </a:extLst>
+                    </a:blip>
+                    <a:srcRect/>
+                    <a:stretch>
+                      <a:fillRect/>
+                    </a:stretch>
+                  </pic:blipFill>
+                  <pic:spPr bwMode="auto">
+                    <a:xfrm>
+                      <a:off x="0" y="0"/>
+                      <a:ext cx="5505450" cy="3143250"/>
+                    </a:xfrm>
+                    <a:prstGeom prst="rect">
+                      <a:avLst/>
+                    </a:prstGeom>
+                    <a:noFill/>
+                    <a:ln>
+                      <a:noFill/>
+                    </a:ln>
+                  </pic:spPr>
+                </pic:pic>
+              </a:graphicData>
+            </a:graphic>
+          </wp:inline>
+        </w:drawing>
+      </w:r>
+    </w:p>
+    <w:p>
+      <w:pPr>
+        <w:pStyle w:val="NormalWeb"/>
+        <w:spacing w:before="0" w:beforeAutospacing="0" w:after="60" w:afterAutospacing="0"/>
+        <w:ind w:left="-1134"/>
         <w:rPr>
           <w:rFonts w:ascii="Arial" w:hAnsi="Arial" w:cs="Arial"/>
           <w:color w:val="000000"/>
@@ -28,22 +91,607 @@
           <w:szCs w:val="52"/>
         </w:rPr>
       </w:pPr>
-    </w:p>
-    <w:p>
-      <w:pPr>
-        <w:pStyle w:val="NormalWeb"/>
-        <w:spacing w:before="0" w:beforeAutospacing="0" w:after="60" w:afterAutospacing="0"/>
-        <w:jc w:val="center"/>
-      </w:pPr>
-      <w:r>
+      <w:r>
+        <w:rPr>
+          <w:noProof/>
+        </w:rPr>
+        <w:drawing>
+          <wp:anchor distT="0" distB="0" distL="114300" distR="114300" simplePos="0" relativeHeight="251670528" behindDoc="0" locked="0" layoutInCell="1" allowOverlap="1" wp14:anchorId="2499327A" wp14:editId="4F4428E8">
+            <wp:simplePos x="0" y="0"/>
+            <wp:positionH relativeFrom="column">
+              <wp:posOffset>-709295</wp:posOffset>
+            </wp:positionH>
+            <wp:positionV relativeFrom="paragraph">
+              <wp:posOffset>127841</wp:posOffset>
+            </wp:positionV>
+            <wp:extent cx="2228850" cy="2228850"/>
+            <wp:effectExtent l="0" t="0" r="0" b="0"/>
+            <wp:wrapSquare wrapText="bothSides"/>
+            <wp:docPr id="3" name="Picture 3" descr="A picture containing kitchenware, strainer, grater&#10;&#10;Description automatically generated"/>
+            <wp:cNvGraphicFramePr>
+              <a:graphicFrameLocks xmlns:a="http://schemas.openxmlformats.org/drawingml/2006/main" noChangeAspect="1"/>
+            </wp:cNvGraphicFramePr>
+            <a:graphic xmlns:a="http://schemas.openxmlformats.org/drawingml/2006/main">
+              <a:graphicData uri="http://schemas.openxmlformats.org/drawingml/2006/picture">
+                <pic:pic xmlns:pic="http://schemas.openxmlformats.org/drawingml/2006/picture">
+                  <pic:nvPicPr>
+                    <pic:cNvPr id="3" name="Picture 3" descr="A picture containing kitchenware, strainer, grater&#10;&#10;Description automatically generated"/>
+                    <pic:cNvPicPr>
+                      <a:picLocks noChangeAspect="1" noChangeArrowheads="1"/>
+                    </pic:cNvPicPr>
+                  </pic:nvPicPr>
+                  <pic:blipFill>
+                    <a:blip r:embed="rId7">
+                      <a:extLst>
+                        <a:ext uri="{28A0092B-C50C-407E-A947-70E740481C1C}">
+                          <a14:useLocalDpi xmlns:a14="http://schemas.microsoft.com/office/drawing/2010/main" val="0"/>
+                        </a:ext>
+                      </a:extLst>
+                    </a:blip>
+                    <a:srcRect/>
+                    <a:stretch>
+                      <a:fillRect/>
+                    </a:stretch>
+                  </pic:blipFill>
+                  <pic:spPr bwMode="auto">
+                    <a:xfrm>
+                      <a:off x="0" y="0"/>
+                      <a:ext cx="2228850" cy="2228850"/>
+                    </a:xfrm>
+                    <a:prstGeom prst="rect">
+                      <a:avLst/>
+                    </a:prstGeom>
+                    <a:noFill/>
+                    <a:ln>
+                      <a:noFill/>
+                    </a:ln>
+                  </pic:spPr>
+                </pic:pic>
+              </a:graphicData>
+            </a:graphic>
+          </wp:anchor>
+        </w:drawing>
+      </w:r>
+      <w:r>
+        <w:rPr>
+          <w:rFonts w:ascii="Liberation Serif" w:hAnsi="Liberation Serif"/>
+          <w:noProof/>
+          <w:color w:val="000000"/>
+        </w:rPr>
+        <mc:AlternateContent>
+          <mc:Choice Requires="wps">
+            <w:drawing>
+              <wp:anchor distT="0" distB="0" distL="114300" distR="114300" simplePos="0" relativeHeight="251653120" behindDoc="0" locked="0" layoutInCell="1" allowOverlap="1" wp14:anchorId="431DD08F" wp14:editId="2FD6147F">
+                <wp:simplePos x="0" y="0"/>
+                <wp:positionH relativeFrom="column">
+                  <wp:posOffset>-1221582</wp:posOffset>
+                </wp:positionH>
+                <wp:positionV relativeFrom="paragraph">
+                  <wp:posOffset>137887</wp:posOffset>
+                </wp:positionV>
+                <wp:extent cx="6254151" cy="2202422"/>
+                <wp:effectExtent l="0" t="0" r="13335" b="26670"/>
+                <wp:wrapNone/>
+                <wp:docPr id="4" name="Rectangle 4"/>
+                <wp:cNvGraphicFramePr/>
+                <a:graphic xmlns:a="http://schemas.openxmlformats.org/drawingml/2006/main">
+                  <a:graphicData uri="http://schemas.microsoft.com/office/word/2010/wordprocessingShape">
+                    <wps:wsp>
+                      <wps:cNvSpPr/>
+                      <wps:spPr>
+                        <a:xfrm>
+                          <a:off x="0" y="0"/>
+                          <a:ext cx="6254151" cy="2202422"/>
+                        </a:xfrm>
+                        <a:prstGeom prst="rect">
+                          <a:avLst/>
+                        </a:prstGeom>
+                      </wps:spPr>
+                      <wps:style>
+                        <a:lnRef idx="2">
+                          <a:schemeClr val="dk1">
+                            <a:shade val="50000"/>
+                          </a:schemeClr>
+                        </a:lnRef>
+                        <a:fillRef idx="1">
+                          <a:schemeClr val="dk1"/>
+                        </a:fillRef>
+                        <a:effectRef idx="0">
+                          <a:schemeClr val="dk1"/>
+                        </a:effectRef>
+                        <a:fontRef idx="minor">
+                          <a:schemeClr val="lt1"/>
+                        </a:fontRef>
+                      </wps:style>
+                      <wps:txbx>
+                        <w:txbxContent>
+                          <w:p>
+                            <w:pPr>
+                              <w:pStyle w:val="NormalWeb"/>
+                              <w:spacing w:before="0" w:beforeAutospacing="0" w:after="60" w:afterAutospacing="0"/>
+                              <w:jc w:val="center"/>
+                              <w:rPr>
+                                <w:rFonts w:ascii="Arial" w:hAnsi="Arial" w:cs="Arial"/>
+                                <w:color w:val="FFFFFF" w:themeColor="background1"/>
+                                <w:sz w:val="28"/>
+                                <w:szCs w:val="28"/>
+                              </w:rPr>
+                            </w:pPr>
+                          </w:p>
+                          <w:p>
+                            <w:pPr>
+                              <w:pStyle w:val="NormalWeb"/>
+                              <w:spacing w:before="0" w:beforeAutospacing="0" w:after="60" w:afterAutospacing="0"/>
+                              <w:ind w:firstLine="720"/>
+                              <w:jc w:val="center"/>
+                              <w:rPr>
+                                <w:color w:val="FFFFFF" w:themeColor="background1"/>
+                              </w:rPr>
+                            </w:pPr>
+                            <w:r>
+                              <w:rPr>
+                                <w:rFonts w:ascii="Arial" w:hAnsi="Arial" w:cs="Arial"/>
+                                <w:color w:val="FFFFFF" w:themeColor="background1"/>
+                                <w:sz w:val="52"/>
+                                <w:szCs w:val="52"/>
+                              </w:rPr>
+                              <w:t>SD Map General Report</w:t>
+                            </w:r>
+                          </w:p>
+                          <w:p>
+                            <w:pPr>
+                              <w:pStyle w:val="NormalWeb"/>
+                              <w:spacing w:before="0" w:beforeAutospacing="0" w:after="60" w:afterAutospacing="0"/>
+                              <w:ind w:firstLine="720"/>
+                              <w:jc w:val="center"/>
+                              <w:rPr>
+                                <w:rFonts w:ascii="Arial" w:hAnsi="Arial" w:cs="Arial"/>
+                                <w:color w:val="FFFFFF" w:themeColor="background1"/>
+                                <w:sz w:val="52"/>
+                                <w:szCs w:val="52"/>
+                              </w:rPr>
+                            </w:pPr>
+                            <w:r>
+                              <w:rPr>
+                                <w:rFonts w:ascii="Arial" w:hAnsi="Arial" w:cs="Arial"/>
+                                <w:color w:val="FFFFFF" w:themeColor="background1"/>
+                                <w:sz w:val="52"/>
+                                <w:szCs w:val="52"/>
+                              </w:rPr>
+                              <w:fldChar w:fldCharType="begin"/>
+                            </w:r>
+                            <w:r>
+                              <w:rPr>
+                                <w:rFonts w:ascii="Arial" w:hAnsi="Arial" w:cs="Arial"/>
+                                <w:color w:val="FFFFFF" w:themeColor="background1"/>
+                                <w:sz w:val="52"/>
+                                <w:szCs w:val="52"/>
+                              </w:rPr>
+                              <w:instrText xml:space="preserve"> MERGEFIELD  post_code_search \* Upper  \* MERGEFORMAT </w:instrText>
+                            </w:r>
+                            <w:r>
+                              <w:rPr>
+                                <w:rFonts w:ascii="Arial" w:hAnsi="Arial" w:cs="Arial"/>
+                                <w:color w:val="FFFFFF" w:themeColor="background1"/>
+                                <w:sz w:val="52"/>
+                                <w:szCs w:val="52"/>
+                              </w:rPr>
+                              <w:fldChar w:fldCharType="separate"/>
+                            </w:r>
+                            <w:r>
+                              <w:rPr>
+                                <w:rFonts w:ascii="Arial" w:hAnsi="Arial" w:cs="Arial"/>
+                                <w:noProof/>
+                                <w:color w:val="FFFFFF" w:themeColor="background1"/>
+                                <w:sz w:val="52"/>
+                                <w:szCs w:val="52"/>
+                              </w:rPr>
+                              <w:t>«POST_CODE_SEARCH»</w:t>
+                            </w:r>
+                            <w:r>
+                              <w:rPr>
+                                <w:rFonts w:ascii="Arial" w:hAnsi="Arial" w:cs="Arial"/>
+                                <w:color w:val="FFFFFF" w:themeColor="background1"/>
+                                <w:sz w:val="52"/>
+                                <w:szCs w:val="52"/>
+                              </w:rPr>
+                              <w:fldChar w:fldCharType="end"/>
+                            </w:r>
+                          </w:p>
+                          <w:p>
+                            <w:pPr>
+                              <w:pStyle w:val="NormalWeb"/>
+                              <w:spacing w:before="0" w:beforeAutospacing="0" w:after="60" w:afterAutospacing="0"/>
+                              <w:ind w:firstLine="720"/>
+                              <w:jc w:val="center"/>
+                              <w:rPr>
+                                <w:rFonts w:ascii="Arial" w:hAnsi="Arial" w:cs="Arial"/>
+                                <w:color w:val="FFFFFF" w:themeColor="background1"/>
+                                <w:sz w:val="52"/>
+                                <w:szCs w:val="52"/>
+                              </w:rPr>
+                            </w:pPr>
+                            <w:r>
+                              <w:rPr>
+                                <w:rFonts w:ascii="Arial" w:hAnsi="Arial" w:cs="Arial"/>
+                                <w:color w:val="FFFFFF" w:themeColor="background1"/>
+                                <w:sz w:val="52"/>
+                                <w:szCs w:val="52"/>
+                              </w:rPr>
+                              <w:fldChar w:fldCharType="begin"/>
+                            </w:r>
+                            <w:r>
+                              <w:rPr>
+                                <w:rFonts w:ascii="Arial" w:hAnsi="Arial" w:cs="Arial"/>
+                                <w:color w:val="FFFFFF" w:themeColor="background1"/>
+                                <w:sz w:val="52"/>
+                                <w:szCs w:val="52"/>
+                              </w:rPr>
+                              <w:instrText xml:space="preserve"> MERGEFIELD  borough \* Caps  \* MERGEFORMAT </w:instrText>
+                            </w:r>
+                            <w:r>
+                              <w:rPr>
+                                <w:rFonts w:ascii="Arial" w:hAnsi="Arial" w:cs="Arial"/>
+                                <w:color w:val="FFFFFF" w:themeColor="background1"/>
+                                <w:sz w:val="52"/>
+                                <w:szCs w:val="52"/>
+                              </w:rPr>
+                              <w:fldChar w:fldCharType="separate"/>
+                            </w:r>
+                            <w:r>
+                              <w:rPr>
+                                <w:rFonts w:ascii="Arial" w:hAnsi="Arial" w:cs="Arial"/>
+                                <w:noProof/>
+                                <w:color w:val="FFFFFF" w:themeColor="background1"/>
+                                <w:sz w:val="52"/>
+                                <w:szCs w:val="52"/>
+                              </w:rPr>
+                              <w:t>«Borough»</w:t>
+                            </w:r>
+                            <w:r>
+                              <w:rPr>
+                                <w:rFonts w:ascii="Arial" w:hAnsi="Arial" w:cs="Arial"/>
+                                <w:color w:val="FFFFFF" w:themeColor="background1"/>
+                                <w:sz w:val="52"/>
+                                <w:szCs w:val="52"/>
+                              </w:rPr>
+                              <w:fldChar w:fldCharType="end"/>
+                            </w:r>
+                          </w:p>
+                          <w:p>
+                            <w:pPr>
+                              <w:pStyle w:val="NormalWeb"/>
+                              <w:spacing w:before="0" w:beforeAutospacing="0" w:after="60" w:afterAutospacing="0"/>
+                              <w:ind w:firstLine="720"/>
+                              <w:jc w:val="center"/>
+                              <w:rPr>
+                                <w:rFonts w:ascii="Arial" w:hAnsi="Arial" w:cs="Arial"/>
+                                <w:color w:val="FFFFFF" w:themeColor="background1"/>
+                                <w:sz w:val="52"/>
+                                <w:szCs w:val="52"/>
+                              </w:rPr>
+                            </w:pPr>
+                            <w:r>
+                              <w:rPr>
+                                <w:rFonts w:ascii="Arial" w:hAnsi="Arial" w:cs="Arial"/>
+                                <w:color w:val="FFFFFF" w:themeColor="background1"/>
+                                <w:sz w:val="52"/>
+                                <w:szCs w:val="52"/>
+                              </w:rPr>
+                              <w:fldChar w:fldCharType="begin"/>
+                            </w:r>
+                            <w:r>
+                              <w:rPr>
+                                <w:rFonts w:ascii="Arial" w:hAnsi="Arial" w:cs="Arial"/>
+                                <w:color w:val="FFFFFF" w:themeColor="background1"/>
+                                <w:sz w:val="52"/>
+                                <w:szCs w:val="52"/>
+                              </w:rPr>
+                              <w:instrText xml:space="preserve"> MERGEFIELD  city \* FirstCap  \* MERGEFORMAT </w:instrText>
+                            </w:r>
+                            <w:r>
+                              <w:rPr>
+                                <w:rFonts w:ascii="Arial" w:hAnsi="Arial" w:cs="Arial"/>
+                                <w:color w:val="FFFFFF" w:themeColor="background1"/>
+                                <w:sz w:val="52"/>
+                                <w:szCs w:val="52"/>
+                              </w:rPr>
+                              <w:fldChar w:fldCharType="separate"/>
+                            </w:r>
+                            <w:r>
+                              <w:rPr>
+                                <w:rFonts w:ascii="Arial" w:hAnsi="Arial" w:cs="Arial"/>
+                                <w:noProof/>
+                                <w:color w:val="FFFFFF" w:themeColor="background1"/>
+                                <w:sz w:val="52"/>
+                                <w:szCs w:val="52"/>
+                              </w:rPr>
+                              <w:t>«City»</w:t>
+                            </w:r>
+                            <w:r>
+                              <w:rPr>
+                                <w:rFonts w:ascii="Arial" w:hAnsi="Arial" w:cs="Arial"/>
+                                <w:color w:val="FFFFFF" w:themeColor="background1"/>
+                                <w:sz w:val="52"/>
+                                <w:szCs w:val="52"/>
+                              </w:rPr>
+                              <w:fldChar w:fldCharType="end"/>
+                            </w:r>
+                          </w:p>
+                          <w:p>
+                            <w:pPr>
+                              <w:jc w:val="center"/>
+                              <w:rPr>
+                                <w:color w:val="FFFFFF" w:themeColor="background1"/>
+                              </w:rPr>
+                            </w:pPr>
+                          </w:p>
+                        </w:txbxContent>
+                      </wps:txbx>
+                      <wps:bodyPr rot="0" spcFirstLastPara="0" vertOverflow="overflow" horzOverflow="overflow" vert="horz" wrap="square" lIns="91440" tIns="45720" rIns="91440" bIns="45720" numCol="1" spcCol="0" rtlCol="0" fromWordArt="0" anchor="ctr" anchorCtr="0" forceAA="0" compatLnSpc="1">
+                        <a:prstTxWarp prst="textNoShape">
+                          <a:avLst/>
+                        </a:prstTxWarp>
+                        <a:noAutofit/>
+                      </wps:bodyPr>
+                    </wps:wsp>
+                  </a:graphicData>
+                </a:graphic>
+                <wp14:sizeRelH relativeFrom="margin">
+                  <wp14:pctWidth>0</wp14:pctWidth>
+                </wp14:sizeRelH>
+                <wp14:sizeRelV relativeFrom="margin">
+                  <wp14:pctHeight>0</wp14:pctHeight>
+                </wp14:sizeRelV>
+              </wp:anchor>
+            </w:drawing>
+          </mc:Choice>
+          <mc:Fallback>
+            <w:pict>
+              <v:rect w14:anchorId="431DD08F" id="Rectangle 4" o:spid="_x0000_s1026" style="position:absolute;left:0;text-align:left;margin-left:-96.2pt;margin-top:10.85pt;width:492.45pt;height:173.4pt;z-index:251653120;visibility:visible;mso-wrap-style:square;mso-width-percent:0;mso-height-percent:0;mso-wrap-distance-left:9pt;mso-wrap-distance-top:0;mso-wrap-distance-right:9pt;mso-wrap-distance-bottom:0;mso-position-horizontal:absolute;mso-position-horizontal-relative:text;mso-position-vertical:absolute;mso-position-vertical-relative:text;mso-width-percent:0;mso-height-percent:0;mso-width-relative:margin;mso-height-relative:margin;v-text-anchor:middle" o:gfxdata="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" fillcolor="black [3200]" strokecolor="black [1600]" strokeweight="2pt">
+                <v:textbox>
+                  <w:txbxContent>
+                    <w:p>
+                      <w:pPr>
+                        <w:pStyle w:val="NormalWeb"/>
+                        <w:spacing w:before="0" w:beforeAutospacing="0" w:after="60" w:afterAutospacing="0"/>
+                        <w:jc w:val="center"/>
+                        <w:rPr>
+                          <w:rFonts w:ascii="Arial" w:hAnsi="Arial" w:cs="Arial"/>
+                          <w:color w:val="FFFFFF" w:themeColor="background1"/>
+                          <w:sz w:val="28"/>
+                          <w:szCs w:val="28"/>
+                        </w:rPr>
+                      </w:pPr>
+                    </w:p>
+                    <w:p>
+                      <w:pPr>
+                        <w:pStyle w:val="NormalWeb"/>
+                        <w:spacing w:before="0" w:beforeAutospacing="0" w:after="60" w:afterAutospacing="0"/>
+                        <w:ind w:firstLine="720"/>
+                        <w:jc w:val="center"/>
+                        <w:rPr>
+                          <w:color w:val="FFFFFF" w:themeColor="background1"/>
+                        </w:rPr>
+                      </w:pPr>
+                      <w:r>
+                        <w:rPr>
+                          <w:rFonts w:ascii="Arial" w:hAnsi="Arial" w:cs="Arial"/>
+                          <w:color w:val="FFFFFF" w:themeColor="background1"/>
+                          <w:sz w:val="52"/>
+                          <w:szCs w:val="52"/>
+                        </w:rPr>
+                        <w:t>SD Map General Report</w:t>
+                      </w:r>
+                    </w:p>
+                    <w:p>
+                      <w:pPr>
+                        <w:pStyle w:val="NormalWeb"/>
+                        <w:spacing w:before="0" w:beforeAutospacing="0" w:after="60" w:afterAutospacing="0"/>
+                        <w:ind w:firstLine="720"/>
+                        <w:jc w:val="center"/>
+                        <w:rPr>
+                          <w:rFonts w:ascii="Arial" w:hAnsi="Arial" w:cs="Arial"/>
+                          <w:color w:val="FFFFFF" w:themeColor="background1"/>
+                          <w:sz w:val="52"/>
+                          <w:szCs w:val="52"/>
+                        </w:rPr>
+                      </w:pPr>
+                      <w:r>
+                        <w:rPr>
+                          <w:rFonts w:ascii="Arial" w:hAnsi="Arial" w:cs="Arial"/>
+                          <w:color w:val="FFFFFF" w:themeColor="background1"/>
+                          <w:sz w:val="52"/>
+                          <w:szCs w:val="52"/>
+                        </w:rPr>
+                        <w:fldChar w:fldCharType="begin"/>
+                      </w:r>
+                      <w:r>
+                        <w:rPr>
+                          <w:rFonts w:ascii="Arial" w:hAnsi="Arial" w:cs="Arial"/>
+                          <w:color w:val="FFFFFF" w:themeColor="background1"/>
+                          <w:sz w:val="52"/>
+                          <w:szCs w:val="52"/>
+                        </w:rPr>
+                        <w:instrText xml:space="preserve"> MERGEFIELD  post_code_search \* Upper  \* MERGEFORMAT </w:instrText>
+                      </w:r>
+                      <w:r>
+                        <w:rPr>
+                          <w:rFonts w:ascii="Arial" w:hAnsi="Arial" w:cs="Arial"/>
+                          <w:color w:val="FFFFFF" w:themeColor="background1"/>
+                          <w:sz w:val="52"/>
+                          <w:szCs w:val="52"/>
+                        </w:rPr>
+                        <w:fldChar w:fldCharType="separate"/>
+                      </w:r>
+                      <w:r>
+                        <w:rPr>
+                          <w:rFonts w:ascii="Arial" w:hAnsi="Arial" w:cs="Arial"/>
+                          <w:noProof/>
+                          <w:color w:val="FFFFFF" w:themeColor="background1"/>
+                          <w:sz w:val="52"/>
+                          <w:szCs w:val="52"/>
+                        </w:rPr>
+                        <w:t>«POST_CODE_SEARCH»</w:t>
+                      </w:r>
+                      <w:r>
+                        <w:rPr>
+                          <w:rFonts w:ascii="Arial" w:hAnsi="Arial" w:cs="Arial"/>
+                          <w:color w:val="FFFFFF" w:themeColor="background1"/>
+                          <w:sz w:val="52"/>
+                          <w:szCs w:val="52"/>
+                        </w:rPr>
+                        <w:fldChar w:fldCharType="end"/>
+                      </w:r>
+                    </w:p>
+                    <w:p>
+                      <w:pPr>
+                        <w:pStyle w:val="NormalWeb"/>
+                        <w:spacing w:before="0" w:beforeAutospacing="0" w:after="60" w:afterAutospacing="0"/>
+                        <w:ind w:firstLine="720"/>
+                        <w:jc w:val="center"/>
+                        <w:rPr>
+                          <w:rFonts w:ascii="Arial" w:hAnsi="Arial" w:cs="Arial"/>
+                          <w:color w:val="FFFFFF" w:themeColor="background1"/>
+                          <w:sz w:val="52"/>
+                          <w:szCs w:val="52"/>
+                        </w:rPr>
+                      </w:pPr>
+                      <w:r>
+                        <w:rPr>
+                          <w:rFonts w:ascii="Arial" w:hAnsi="Arial" w:cs="Arial"/>
+                          <w:color w:val="FFFFFF" w:themeColor="background1"/>
+                          <w:sz w:val="52"/>
+                          <w:szCs w:val="52"/>
+                        </w:rPr>
+                        <w:fldChar w:fldCharType="begin"/>
+                      </w:r>
+                      <w:r>
+                        <w:rPr>
+                          <w:rFonts w:ascii="Arial" w:hAnsi="Arial" w:cs="Arial"/>
+                          <w:color w:val="FFFFFF" w:themeColor="background1"/>
+                          <w:sz w:val="52"/>
+                          <w:szCs w:val="52"/>
+                        </w:rPr>
+                        <w:instrText xml:space="preserve"> MERGEFIELD  borough \* Caps  \* MERGEFORMAT </w:instrText>
+                      </w:r>
+                      <w:r>
+                        <w:rPr>
+                          <w:rFonts w:ascii="Arial" w:hAnsi="Arial" w:cs="Arial"/>
+                          <w:color w:val="FFFFFF" w:themeColor="background1"/>
+                          <w:sz w:val="52"/>
+                          <w:szCs w:val="52"/>
+                        </w:rPr>
+                        <w:fldChar w:fldCharType="separate"/>
+                      </w:r>
+                      <w:r>
+                        <w:rPr>
+                          <w:rFonts w:ascii="Arial" w:hAnsi="Arial" w:cs="Arial"/>
+                          <w:noProof/>
+                          <w:color w:val="FFFFFF" w:themeColor="background1"/>
+                          <w:sz w:val="52"/>
+                          <w:szCs w:val="52"/>
+                        </w:rPr>
+                        <w:t>«Borough»</w:t>
+                      </w:r>
+                      <w:r>
+                        <w:rPr>
+                          <w:rFonts w:ascii="Arial" w:hAnsi="Arial" w:cs="Arial"/>
+                          <w:color w:val="FFFFFF" w:themeColor="background1"/>
+                          <w:sz w:val="52"/>
+                          <w:szCs w:val="52"/>
+                        </w:rPr>
+                        <w:fldChar w:fldCharType="end"/>
+                      </w:r>
+                    </w:p>
+                    <w:p>
+                      <w:pPr>
+                        <w:pStyle w:val="NormalWeb"/>
+                        <w:spacing w:before="0" w:beforeAutospacing="0" w:after="60" w:afterAutospacing="0"/>
+                        <w:ind w:firstLine="720"/>
+                        <w:jc w:val="center"/>
+                        <w:rPr>
+                          <w:rFonts w:ascii="Arial" w:hAnsi="Arial" w:cs="Arial"/>
+                          <w:color w:val="FFFFFF" w:themeColor="background1"/>
+                          <w:sz w:val="52"/>
+                          <w:szCs w:val="52"/>
+                        </w:rPr>
+                      </w:pPr>
+                      <w:r>
+                        <w:rPr>
+                          <w:rFonts w:ascii="Arial" w:hAnsi="Arial" w:cs="Arial"/>
+                          <w:color w:val="FFFFFF" w:themeColor="background1"/>
+                          <w:sz w:val="52"/>
+                          <w:szCs w:val="52"/>
+                        </w:rPr>
+                        <w:fldChar w:fldCharType="begin"/>
+                      </w:r>
+                      <w:r>
+                        <w:rPr>
+                          <w:rFonts w:ascii="Arial" w:hAnsi="Arial" w:cs="Arial"/>
+                          <w:color w:val="FFFFFF" w:themeColor="background1"/>
+                          <w:sz w:val="52"/>
+                          <w:szCs w:val="52"/>
+                        </w:rPr>
+                        <w:instrText xml:space="preserve"> MERGEFIELD  city \* FirstCap  \* MERGEFORMAT </w:instrText>
+                      </w:r>
+                      <w:r>
+                        <w:rPr>
+                          <w:rFonts w:ascii="Arial" w:hAnsi="Arial" w:cs="Arial"/>
+                          <w:color w:val="FFFFFF" w:themeColor="background1"/>
+                          <w:sz w:val="52"/>
+                          <w:szCs w:val="52"/>
+                        </w:rPr>
+                        <w:fldChar w:fldCharType="separate"/>
+                      </w:r>
+                      <w:r>
+                        <w:rPr>
+                          <w:rFonts w:ascii="Arial" w:hAnsi="Arial" w:cs="Arial"/>
+                          <w:noProof/>
+                          <w:color w:val="FFFFFF" w:themeColor="background1"/>
+                          <w:sz w:val="52"/>
+                          <w:szCs w:val="52"/>
+                        </w:rPr>
+                        <w:t>«City»</w:t>
+                      </w:r>
+                      <w:r>
+                        <w:rPr>
+                          <w:rFonts w:ascii="Arial" w:hAnsi="Arial" w:cs="Arial"/>
+                          <w:color w:val="FFFFFF" w:themeColor="background1"/>
+                          <w:sz w:val="52"/>
+                          <w:szCs w:val="52"/>
+                        </w:rPr>
+                        <w:fldChar w:fldCharType="end"/>
+                      </w:r>
+                    </w:p>
+                    <w:p>
+                      <w:pPr>
+                        <w:jc w:val="center"/>
+                        <w:rPr>
+                          <w:color w:val="FFFFFF" w:themeColor="background1"/>
+                        </w:rPr>
+                      </w:pPr>
+                    </w:p>
+                  </w:txbxContent>
+                </v:textbox>
+              </v:rect>
+            </w:pict>
+          </mc:Fallback>
+        </mc:AlternateContent>
+      </w:r>
+    </w:p>
+    <w:p>
+      <w:pPr>
+        <w:pStyle w:val="NormalWeb"/>
+        <w:spacing w:before="0" w:beforeAutospacing="0" w:after="60" w:afterAutospacing="0"/>
+        <w:ind w:left="-1134"/>
         <w:rPr>
           <w:rFonts w:ascii="Arial" w:hAnsi="Arial" w:cs="Arial"/>
           <w:color w:val="000000"/>
           <w:sz w:val="52"/>
           <w:szCs w:val="52"/>
         </w:rPr>
-        <w:t>SD Map General Report</w:t>
-      </w:r>
+      </w:pPr>
     </w:p>
     <w:p>
       <w:pPr>
@@ -70,52 +718,157 @@
           <w:szCs w:val="52"/>
         </w:rPr>
       </w:pPr>
-      <w:r>
+    </w:p>
+    <w:p>
+      <w:pPr>
+        <w:pStyle w:val="NormalWeb"/>
+        <w:spacing w:before="0" w:beforeAutospacing="0" w:after="60" w:afterAutospacing="0"/>
+        <w:jc w:val="center"/>
         <w:rPr>
           <w:rFonts w:ascii="Arial" w:hAnsi="Arial" w:cs="Arial"/>
           <w:color w:val="000000"/>
           <w:sz w:val="52"/>
           <w:szCs w:val="52"/>
         </w:rPr>
-        <w:fldChar w:fldCharType="begin"/>
-      </w:r>
-      <w:r>
+      </w:pPr>
+    </w:p>
+    <w:p>
+      <w:pPr>
+        <w:pStyle w:val="NormalWeb"/>
+        <w:spacing w:before="0" w:beforeAutospacing="0" w:after="60" w:afterAutospacing="0"/>
+        <w:jc w:val="center"/>
         <w:rPr>
           <w:rFonts w:ascii="Arial" w:hAnsi="Arial" w:cs="Arial"/>
           <w:color w:val="000000"/>
           <w:sz w:val="52"/>
           <w:szCs w:val="52"/>
         </w:rPr>
-        <w:instrText xml:space="preserve"> MERGEFIELD  post_code_search \* Upper  \* MERGEFORMAT </w:instrText>
-      </w:r>
-      <w:r>
+      </w:pPr>
+    </w:p>
+    <w:p>
+      <w:pPr>
+        <w:pStyle w:val="NormalWeb"/>
+        <w:spacing w:before="0" w:beforeAutospacing="0" w:after="60" w:afterAutospacing="0"/>
+        <w:jc w:val="center"/>
         <w:rPr>
           <w:rFonts w:ascii="Arial" w:hAnsi="Arial" w:cs="Arial"/>
           <w:color w:val="000000"/>
           <w:sz w:val="52"/>
           <w:szCs w:val="52"/>
         </w:rPr>
-        <w:fldChar w:fldCharType="separate"/>
-      </w:r>
-      <w:r>
-        <w:rPr>
-          <w:rFonts w:ascii="Arial" w:hAnsi="Arial" w:cs="Arial"/>
+      </w:pPr>
+      <w:r>
+        <w:rPr>
+          <w:rFonts w:ascii="Liberation Serif" w:hAnsi="Liberation Serif"/>
           <w:noProof/>
+          <w:color w:val="000000"/>
+          <w:bdr w:val="single" w:sz="24" w:space="0" w:color="000000" w:frame="1"/>
+        </w:rPr>
+        <w:drawing>
+          <wp:anchor distT="0" distB="0" distL="114300" distR="114300" simplePos="0" relativeHeight="251665408" behindDoc="0" locked="0" layoutInCell="1" allowOverlap="1" wp14:anchorId="33A17734" wp14:editId="00DC78EA">
+            <wp:simplePos x="0" y="0"/>
+            <wp:positionH relativeFrom="column">
+              <wp:posOffset>1149350</wp:posOffset>
+            </wp:positionH>
+            <wp:positionV relativeFrom="paragraph">
+              <wp:posOffset>85519</wp:posOffset>
+            </wp:positionV>
+            <wp:extent cx="5530850" cy="3674087"/>
+            <wp:effectExtent l="152400" t="152400" r="336550" b="346075"/>
+            <wp:wrapNone/>
+            <wp:docPr id="2" name="Picture 2" descr="A chalkboard with writing on it&#10;&#10;Description automatically generated with medium confidence"/>
+            <wp:cNvGraphicFramePr>
+              <a:graphicFrameLocks xmlns:a="http://schemas.openxmlformats.org/drawingml/2006/main" noChangeAspect="1"/>
+            </wp:cNvGraphicFramePr>
+            <a:graphic xmlns:a="http://schemas.openxmlformats.org/drawingml/2006/main">
+              <a:graphicData uri="http://schemas.openxmlformats.org/drawingml/2006/picture">
+                <pic:pic xmlns:pic="http://schemas.openxmlformats.org/drawingml/2006/picture">
+                  <pic:nvPicPr>
+                    <pic:cNvPr id="2" name="Picture 2" descr="A chalkboard with writing on it&#10;&#10;Description automatically generated with medium confidence"/>
+                    <pic:cNvPicPr>
+                      <a:picLocks noChangeAspect="1" noChangeArrowheads="1"/>
+                    </pic:cNvPicPr>
+                  </pic:nvPicPr>
+                  <pic:blipFill>
+                    <a:blip r:embed="rId8" cstate="print">
+                      <a:alphaModFix amt="70000"/>
+                      <a:extLst>
+                        <a:ext uri="{BEBA8EAE-BF5A-486C-A8C5-ECC9F3942E4B}">
+                          <a14:imgProps xmlns:a14="http://schemas.microsoft.com/office/drawing/2010/main">
+                            <a14:imgLayer r:embed="rId9">
+                              <a14:imgEffect>
+                                <a14:saturation sat="0"/>
+                              </a14:imgEffect>
+                            </a14:imgLayer>
+                          </a14:imgProps>
+                        </a:ext>
+                        <a:ext uri="{28A0092B-C50C-407E-A947-70E740481C1C}">
+                          <a14:useLocalDpi xmlns:a14="http://schemas.microsoft.com/office/drawing/2010/main" val="0"/>
+                        </a:ext>
+                      </a:extLst>
+                    </a:blip>
+                    <a:srcRect/>
+                    <a:stretch>
+                      <a:fillRect/>
+                    </a:stretch>
+                  </pic:blipFill>
+                  <pic:spPr bwMode="auto">
+                    <a:xfrm>
+                      <a:off x="0" y="0"/>
+                      <a:ext cx="5530850" cy="3674087"/>
+                    </a:xfrm>
+                    <a:prstGeom prst="rect">
+                      <a:avLst/>
+                    </a:prstGeom>
+                    <a:ln>
+                      <a:noFill/>
+                    </a:ln>
+                    <a:effectLst>
+                      <a:outerShdw blurRad="292100" dist="139700" dir="2700000" algn="tl" rotWithShape="0">
+                        <a:srgbClr val="333333">
+                          <a:alpha val="65000"/>
+                        </a:srgbClr>
+                      </a:outerShdw>
+                    </a:effectLst>
+                  </pic:spPr>
+                </pic:pic>
+              </a:graphicData>
+            </a:graphic>
+            <wp14:sizeRelH relativeFrom="margin">
+              <wp14:pctWidth>0</wp14:pctWidth>
+            </wp14:sizeRelH>
+            <wp14:sizeRelV relativeFrom="margin">
+              <wp14:pctHeight>0</wp14:pctHeight>
+            </wp14:sizeRelV>
+          </wp:anchor>
+        </w:drawing>
+      </w:r>
+    </w:p>
+    <w:p>
+      <w:pPr>
+        <w:pStyle w:val="NormalWeb"/>
+        <w:spacing w:before="0" w:beforeAutospacing="0" w:after="60" w:afterAutospacing="0"/>
+        <w:jc w:val="center"/>
+        <w:rPr>
+          <w:rFonts w:ascii="Arial" w:hAnsi="Arial" w:cs="Arial"/>
           <w:color w:val="000000"/>
           <w:sz w:val="52"/>
           <w:szCs w:val="52"/>
         </w:rPr>
-        <w:t>«POST_CODE_SEARCH»</w:t>
-      </w:r>
-      <w:r>
+      </w:pPr>
+    </w:p>
+    <w:p>
+      <w:pPr>
+        <w:pStyle w:val="NormalWeb"/>
+        <w:spacing w:before="0" w:beforeAutospacing="0" w:after="60" w:afterAutospacing="0"/>
+        <w:jc w:val="center"/>
         <w:rPr>
           <w:rFonts w:ascii="Arial" w:hAnsi="Arial" w:cs="Arial"/>
           <w:color w:val="000000"/>
           <w:sz w:val="52"/>
           <w:szCs w:val="52"/>
         </w:rPr>
-        <w:fldChar w:fldCharType="end"/>
-      </w:r>
+      </w:pPr>
     </w:p>
     <w:p>
       <w:pPr>
@@ -129,111 +882,19 @@
           <w:szCs w:val="52"/>
         </w:rPr>
       </w:pPr>
-      <w:r>
+    </w:p>
+    <w:p>
+      <w:pPr>
+        <w:pStyle w:val="NormalWeb"/>
+        <w:spacing w:before="0" w:beforeAutospacing="0" w:after="60" w:afterAutospacing="0"/>
+        <w:jc w:val="center"/>
         <w:rPr>
           <w:rFonts w:ascii="Arial" w:hAnsi="Arial" w:cs="Arial"/>
           <w:color w:val="000000"/>
           <w:sz w:val="52"/>
           <w:szCs w:val="52"/>
         </w:rPr>
-        <w:fldChar w:fldCharType="begin"/>
-      </w:r>
-      <w:r>
-        <w:rPr>
-          <w:rFonts w:ascii="Arial" w:hAnsi="Arial" w:cs="Arial"/>
-          <w:color w:val="000000"/>
-          <w:sz w:val="52"/>
-          <w:szCs w:val="52"/>
-        </w:rPr>
-        <w:instrText xml:space="preserve"> MERGEFIELD  borough \* Caps  \* MERGEFORMAT </w:instrText>
-      </w:r>
-      <w:r>
-        <w:rPr>
-          <w:rFonts w:ascii="Arial" w:hAnsi="Arial" w:cs="Arial"/>
-          <w:color w:val="000000"/>
-          <w:sz w:val="52"/>
-          <w:szCs w:val="52"/>
-        </w:rPr>
-        <w:fldChar w:fldCharType="separate"/>
-      </w:r>
-      <w:r>
-        <w:rPr>
-          <w:rFonts w:ascii="Arial" w:hAnsi="Arial" w:cs="Arial"/>
-          <w:noProof/>
-          <w:color w:val="000000"/>
-          <w:sz w:val="52"/>
-          <w:szCs w:val="52"/>
-        </w:rPr>
-        <w:t>«Borough»</w:t>
-      </w:r>
-      <w:r>
-        <w:rPr>
-          <w:rFonts w:ascii="Arial" w:hAnsi="Arial" w:cs="Arial"/>
-          <w:color w:val="000000"/>
-          <w:sz w:val="52"/>
-          <w:szCs w:val="52"/>
-        </w:rPr>
-        <w:fldChar w:fldCharType="end"/>
-      </w:r>
-    </w:p>
-    <w:p>
-      <w:pPr>
-        <w:pStyle w:val="NormalWeb"/>
-        <w:spacing w:before="0" w:beforeAutospacing="0" w:after="60" w:afterAutospacing="0"/>
-        <w:jc w:val="center"/>
-        <w:rPr>
-          <w:rFonts w:ascii="Arial" w:hAnsi="Arial" w:cs="Arial"/>
-          <w:color w:val="000000"/>
-          <w:sz w:val="52"/>
-          <w:szCs w:val="52"/>
-        </w:rPr>
-      </w:pPr>
-      <w:r>
-        <w:rPr>
-          <w:rFonts w:ascii="Arial" w:hAnsi="Arial" w:cs="Arial"/>
-          <w:color w:val="000000"/>
-          <w:sz w:val="52"/>
-          <w:szCs w:val="52"/>
-        </w:rPr>
-        <w:fldChar w:fldCharType="begin"/>
-      </w:r>
-      <w:r>
-        <w:rPr>
-          <w:rFonts w:ascii="Arial" w:hAnsi="Arial" w:cs="Arial"/>
-          <w:color w:val="000000"/>
-          <w:sz w:val="52"/>
-          <w:szCs w:val="52"/>
-        </w:rPr>
-        <w:instrText xml:space="preserve"> MERGEFIELD  city \* FirstCap  \* MERGEFORMAT </w:instrText>
-      </w:r>
-      <w:r>
-        <w:rPr>
-          <w:rFonts w:ascii="Arial" w:hAnsi="Arial" w:cs="Arial"/>
-          <w:color w:val="000000"/>
-          <w:sz w:val="52"/>
-          <w:szCs w:val="52"/>
-        </w:rPr>
-        <w:fldChar w:fldCharType="separate"/>
-      </w:r>
-      <w:r>
-        <w:rPr>
-          <w:rFonts w:ascii="Arial" w:hAnsi="Arial" w:cs="Arial"/>
-          <w:noProof/>
-          <w:color w:val="000000"/>
-          <w:sz w:val="52"/>
-          <w:szCs w:val="52"/>
-        </w:rPr>
-        <w:t>«City»</w:t>
-      </w:r>
-      <w:r>
-        <w:rPr>
-          <w:rFonts w:ascii="Arial" w:hAnsi="Arial" w:cs="Arial"/>
-          <w:color w:val="000000"/>
-          <w:sz w:val="52"/>
-          <w:szCs w:val="52"/>
-        </w:rPr>
-        <w:fldChar w:fldCharType="end"/>
-      </w:r>
+      </w:pPr>
     </w:p>
     <w:p>
       <w:pPr>
@@ -1651,7 +2312,7 @@
     </w:p>
     <w:sectPr>
       <w:pgSz w:w="12240" w:h="15840"/>
-      <w:pgMar w:top="1440" w:right="1440" w:bottom="1440" w:left="1440" w:header="720" w:footer="720" w:gutter="0"/>
+      <w:pgMar w:top="0" w:right="1440" w:bottom="1440" w:left="1440" w:header="720" w:footer="720" w:gutter="0"/>
       <w:cols w:space="720"/>
       <w:docGrid w:linePitch="360"/>
     </w:sectPr>

</xml_diff>